<commit_message>
modified about me doc and dded a new image
</commit_message>
<xml_diff>
--- a/about me.docx
+++ b/about me.docx
@@ -6,6 +6,22 @@
       <w:r>
         <w:t>I possess a constant zeal for skill development, highly motivated, goal driven, with a passion for excellence and a burning desire to make an impact in the technological and engineering world as well as societal development through information technology;</w:t>
       </w:r>
+    </w:p>
+    <w:p/>
+    <w:p>
+      <w:r>
+        <w:t xml:space="preserve">I love eating and I also love </w:t>
+      </w:r>
+      <w:proofErr w:type="spellStart"/>
+      <w:r>
+        <w:t>testcode</w:t>
+      </w:r>
+      <w:proofErr w:type="spellEnd"/>
+      <w:r>
+        <w:t xml:space="preserve"> cap </w:t>
+      </w:r>
+    </w:p>
+    <w:p>
       <w:bookmarkStart w:id="0" w:name="_GoBack"/>
       <w:bookmarkEnd w:id="0"/>
     </w:p>

</xml_diff>

<commit_message>
edited the about me document
</commit_message>
<xml_diff>
--- a/about me.docx
+++ b/about me.docx
@@ -22,9 +22,25 @@
       </w:r>
     </w:p>
     <w:p>
+      <w:proofErr w:type="spellStart"/>
+      <w:r>
+        <w:t>Iyanu</w:t>
+      </w:r>
+      <w:proofErr w:type="spellEnd"/>
+      <w:r>
+        <w:t xml:space="preserve"> </w:t>
+      </w:r>
+      <w:proofErr w:type="spellStart"/>
+      <w:r>
+        <w:t>github</w:t>
+      </w:r>
+      <w:proofErr w:type="spellEnd"/>
+    </w:p>
+    <w:p>
       <w:bookmarkStart w:id="0" w:name="_GoBack"/>
       <w:bookmarkEnd w:id="0"/>
     </w:p>
+    <w:p/>
     <w:sectPr>
       <w:pgSz w:w="12240" w:h="15840"/>
       <w:pgMar w:top="1440" w:right="1440" w:bottom="1440" w:left="1440" w:header="720" w:footer="720" w:gutter="0"/>

</xml_diff>